<commit_message>
Explicación de diagrama v2
</commit_message>
<xml_diff>
--- a/Explicación del Diagrama General.docx
+++ b/Explicación del Diagrama General.docx
@@ -16,8 +16,6 @@
         </w:rPr>
         <w:t>Explicación del Diagrama General</w:t>
       </w:r>
-      <w:bookmarkStart w:id="0" w:name="_GoBack"/>
-      <w:bookmarkEnd w:id="0"/>
     </w:p>
     <w:p>
       <w:pPr>
@@ -35,7 +33,7 @@
         <w:rPr>
           <w:b/>
         </w:rPr>
-        <w:t>Contador 1</w:t>
+        <w:t>One-hot counter</w:t>
       </w:r>
     </w:p>
     <w:p>
@@ -61,7 +59,13 @@
         <w:rPr>
           <w:b/>
         </w:rPr>
-        <w:t>Hot. Se le asignará un valor de 12’b0000_0000_0001 tras la escritura del FT. Posteriormente, tras cada valor que sea habilitado con un wr_en y data_en provocará una multiplicación por 2 del valor, es decir, desplazar el 1 hacia la izquierda.</w:t>
+        <w:t xml:space="preserve">Hot. Se le asignará un valor de 12’b0000_0000_0001 tras la escritura del FT. Posteriormente, </w:t>
+      </w:r>
+      <w:r>
+        <w:rPr>
+          <w:b/>
+        </w:rPr>
+        <w:t>tras cada ciclo de reloj, el 1 será desplazado hacia la izquierda.</w:t>
       </w:r>
     </w:p>
     <w:p>
@@ -76,6 +80,20 @@
           <w:b/>
         </w:rPr>
         <w:t>Tras llegar la señal de ch_end, se le reasignará el valor 12’b0000_0000_0001. Cada bit corresponderá con la señal de latch_en de cada uno de los latch incluidos en el bloque.</w:t>
+      </w:r>
+    </w:p>
+    <w:p>
+      <w:pPr>
+        <w:jc w:val="both"/>
+        <w:rPr>
+          <w:b/>
+        </w:rPr>
+      </w:pPr>
+      <w:r>
+        <w:rPr>
+          <w:b/>
+        </w:rPr>
+        <w:t>En caso de la llegada de un rd_end, su valor cambiará a 0, hasta la llegada del siguiente FT.</w:t>
       </w:r>
     </w:p>
     <w:p>
@@ -94,21 +112,69 @@
         <w:rPr>
           <w:b/>
         </w:rPr>
-        <w:t>Latch Block</w:t>
-      </w:r>
-    </w:p>
-    <w:p>
-      <w:pPr>
-        <w:jc w:val="both"/>
-        <w:rPr>
-          <w:b/>
-        </w:rPr>
-      </w:pPr>
-      <w:r>
-        <w:rPr>
-          <w:b/>
-        </w:rPr>
-        <w:t>Contará con 12 latchs de 16 bits (o 12, habrá que pensarlo). Que permitirá guardar hasta los 12 canales, para poder restarle al valor siguiente dicho valor de bloque anterior.</w:t>
+        <w:t>Register</w:t>
+      </w:r>
+      <w:r>
+        <w:rPr>
+          <w:b/>
+        </w:rPr>
+        <w:t xml:space="preserve"> Block</w:t>
+      </w:r>
+    </w:p>
+    <w:p>
+      <w:pPr>
+        <w:jc w:val="both"/>
+        <w:rPr>
+          <w:b/>
+        </w:rPr>
+      </w:pPr>
+      <w:r>
+        <w:rPr>
+          <w:b/>
+        </w:rPr>
+        <w:t xml:space="preserve">Contará con 12 </w:t>
+      </w:r>
+      <w:r>
+        <w:rPr>
+          <w:b/>
+        </w:rPr>
+        <w:t>registro</w:t>
+      </w:r>
+      <w:r>
+        <w:rPr>
+          <w:b/>
+        </w:rPr>
+        <w:t>s de 1</w:t>
+      </w:r>
+      <w:r>
+        <w:rPr>
+          <w:b/>
+        </w:rPr>
+        <w:t>2</w:t>
+      </w:r>
+      <w:r>
+        <w:rPr>
+          <w:b/>
+        </w:rPr>
+        <w:t xml:space="preserve"> bits</w:t>
+      </w:r>
+      <w:r>
+        <w:rPr>
+          <w:b/>
+        </w:rPr>
+        <w:t>. P</w:t>
+      </w:r>
+      <w:r>
+        <w:rPr>
+          <w:b/>
+        </w:rPr>
+        <w:t>ermitirá guardar hasta los 12 canales, para poder restarle al valor siguiente dicho valor de bloque anterior</w:t>
+      </w:r>
+      <w:r>
+        <w:rPr>
+          <w:b/>
+        </w:rPr>
+        <w:t xml:space="preserve"> y realizar la codificación basada en el diferencial. El enable de cada uno de los registros se corresponde con un bit diferente del contador one-hot, por lo que solo uno estará activado a la vez</w:t>
       </w:r>
     </w:p>
     <w:p>
@@ -202,7 +268,51 @@
         <w:rPr>
           <w:b/>
         </w:rPr>
-        <w:t>Consistirá básicamente en un bloque case con las asignaciones huffman correspondientes (debo buscar la manera de incluir / generar el case a partir de un archivo de texto). Si no se encuentra dentro del rango de compresión da un valor por defecto. Se añadirá un 1 extra que indica si está codificado.</w:t>
+        <w:t>Consistirá básicamente en un bloque case con las asignaciones huffman correspondientes</w:t>
+      </w:r>
+      <w:r>
+        <w:rPr>
+          <w:b/>
+        </w:rPr>
+        <w:t xml:space="preserve">. </w:t>
+      </w:r>
+      <w:r>
+        <w:rPr>
+          <w:b/>
+        </w:rPr>
+        <w:t>Si no se encuentra dentro del rango de compresión da un valor por defecto.</w:t>
+      </w:r>
+    </w:p>
+    <w:p>
+      <w:pPr>
+        <w:jc w:val="both"/>
+        <w:rPr>
+          <w:b/>
+        </w:rPr>
+      </w:pPr>
+      <w:r>
+        <w:rPr>
+          <w:b/>
+        </w:rPr>
+        <w:t>Se añadirá un 1 extra que indica</w:t>
+      </w:r>
+      <w:r>
+        <w:rPr>
+          <w:b/>
+        </w:rPr>
+        <w:t>ndo que</w:t>
+      </w:r>
+      <w:r>
+        <w:rPr>
+          <w:b/>
+        </w:rPr>
+        <w:t xml:space="preserve"> está codificado.</w:t>
+      </w:r>
+      <w:r>
+        <w:rPr>
+          <w:b/>
+        </w:rPr>
+        <w:t xml:space="preserve"> Todos los códigos de huffman (con el 1 que indica la codificación incluido) se encuentran invertidos.</w:t>
       </w:r>
     </w:p>
     <w:p>
@@ -235,7 +345,19 @@
         <w:rPr>
           <w:b/>
         </w:rPr>
-        <w:t>Al igual que el bloque anterior consiste en un case que indicaría el número de bits de cada codificación Huffman (sin tener en cuenta el bit extra que indica si se encuentra o no codificado).</w:t>
+        <w:t>Al igual que el bloque anterior consiste en un case que indicaría el número de bits de cada codificación Huffman (</w:t>
+      </w:r>
+      <w:r>
+        <w:rPr>
+          <w:b/>
+        </w:rPr>
+        <w:t>teniendo</w:t>
+      </w:r>
+      <w:r>
+        <w:rPr>
+          <w:b/>
+        </w:rPr>
+        <w:t xml:space="preserve"> en cuenta el bit extra que indica si se encuentra o no codificado).</w:t>
       </w:r>
     </w:p>
     <w:p>
@@ -254,7 +376,7 @@
         <w:rPr>
           <w:b/>
         </w:rPr>
-        <w:t>Contador 2</w:t>
+        <w:t>Contador 5 bits</w:t>
       </w:r>
     </w:p>
     <w:p>
@@ -339,29 +461,283 @@
         <w:rPr>
           <w:b/>
         </w:rPr>
+        <w:lastRenderedPageBreak/>
         <w:t xml:space="preserve">Con un bloque de 32 bits, para asegurar que nunca haya </w:t>
       </w:r>
       <w:r>
         <w:rPr>
           <w:b/>
         </w:rPr>
-        <w:t xml:space="preserve">overfloat. La parte baja de 16 bits es la que se cargará a la interfaz de GbE, al igual que generará la señal de enable. Solo cargará los valores cuando las señales de wr_en y rd_en indiquen que son válidos. (Aún estoy valorando </w:t>
-      </w:r>
-      <w:r>
-        <w:rPr>
-          <w:b/>
-        </w:rPr>
-        <w:lastRenderedPageBreak/>
-        <w:t>como implementar el padding de 1 en este shift_register, o hacerlo con un paso posterior entre él y el GbE).</w:t>
-      </w:r>
-    </w:p>
-    <w:p>
-      <w:pPr>
-        <w:jc w:val="both"/>
-        <w:rPr>
-          <w:b/>
-        </w:rPr>
-      </w:pPr>
+        <w:t>overfloat. La parte baja de 16 bits es la que se cargará a la interfaz de GbE, al igual que generará la señal de enable. Solo cargará los valores cuando las señales de wr_en y rd_en indiquen que son válidos.</w:t>
+      </w:r>
+    </w:p>
+    <w:p>
+      <w:pPr>
+        <w:jc w:val="both"/>
+        <w:rPr>
+          <w:b/>
+        </w:rPr>
+      </w:pPr>
+    </w:p>
+    <w:p>
+      <w:pPr>
+        <w:jc w:val="both"/>
+        <w:rPr>
+          <w:b/>
+        </w:rPr>
+      </w:pPr>
+      <w:r>
+        <w:rPr>
+          <w:b/>
+        </w:rPr>
+        <w:t>Conexiones para integrar el módulo.</w:t>
+      </w:r>
+    </w:p>
+    <w:p>
+      <w:pPr>
+        <w:jc w:val="both"/>
+        <w:rPr>
+          <w:b/>
+        </w:rPr>
+      </w:pPr>
+      <w:r>
+        <w:rPr>
+          <w:b/>
+        </w:rPr>
+        <w:t>data_out: Se corresponde con el flujo de datos de 16 bits.</w:t>
+      </w:r>
+    </w:p>
+    <w:p>
+      <w:pPr>
+        <w:jc w:val="both"/>
+        <w:rPr>
+          <w:b/>
+        </w:rPr>
+      </w:pPr>
+      <w:r>
+        <w:rPr>
+          <w:b/>
+        </w:rPr>
+        <w:t>wr_ft: señal que indica la existencia de un FT en el data_out, así como indica el comienzo de la transmisión de un evento.</w:t>
+      </w:r>
+    </w:p>
+    <w:p>
+      <w:pPr>
+        <w:jc w:val="both"/>
+        <w:rPr>
+          <w:b/>
+        </w:rPr>
+      </w:pPr>
+      <w:r>
+        <w:rPr>
+          <w:b/>
+        </w:rPr>
+        <w:t>wr_en: enmascara data_en, eligiendo solo aquellos valores que queremos transmitir.</w:t>
+      </w:r>
+    </w:p>
+    <w:p>
+      <w:pPr>
+        <w:jc w:val="both"/>
+        <w:rPr>
+          <w:b/>
+        </w:rPr>
+      </w:pPr>
+      <w:r>
+        <w:rPr>
+          <w:b/>
+        </w:rPr>
+        <w:t>data_en: indica que el dato que se encuentra en data_out es válido.</w:t>
+      </w:r>
+    </w:p>
+    <w:p>
+      <w:pPr>
+        <w:jc w:val="both"/>
+        <w:rPr>
+          <w:b/>
+        </w:rPr>
+      </w:pPr>
+      <w:r>
+        <w:rPr>
+          <w:b/>
+        </w:rPr>
+        <w:t>ch_end: señal que indica el final de la retrasmisión de un ciclo de canales (hasta 12).</w:t>
+      </w:r>
+    </w:p>
+    <w:p>
+      <w:pPr>
+        <w:jc w:val="both"/>
+        <w:rPr>
+          <w:b/>
+        </w:rPr>
+      </w:pPr>
+      <w:r>
+        <w:rPr>
+          <w:b/>
+        </w:rPr>
+        <w:t>rd_end: señal que indica la finalización de un evento completo</w:t>
+      </w:r>
+      <w:r>
+        <w:rPr>
+          <w:b/>
+        </w:rPr>
+        <w:t>.</w:t>
+      </w:r>
+    </w:p>
+    <w:p>
+      <w:pPr>
+        <w:jc w:val="both"/>
+        <w:rPr>
+          <w:b/>
+        </w:rPr>
+      </w:pPr>
+      <w:proofErr w:type="spellStart"/>
+      <w:r>
+        <w:rPr>
+          <w:b/>
+        </w:rPr>
+        <w:t>on</w:t>
+      </w:r>
+      <w:proofErr w:type="spellEnd"/>
+      <w:r>
+        <w:rPr>
+          <w:b/>
+        </w:rPr>
+        <w:t xml:space="preserve">: señal principal, debe estar activa para que el módulo se encuentre dispuesto a esperar un FT y comenzar la transmisión. Si tras la llegada de un rd_end, </w:t>
+      </w:r>
+      <w:proofErr w:type="spellStart"/>
+      <w:r>
+        <w:rPr>
+          <w:b/>
+        </w:rPr>
+        <w:t>on</w:t>
+      </w:r>
+      <w:proofErr w:type="spellEnd"/>
+      <w:r>
+        <w:rPr>
+          <w:b/>
+        </w:rPr>
+        <w:t xml:space="preserve"> se encuentra activo, automáticamente comenzará la espera de un FT.</w:t>
+      </w:r>
+    </w:p>
+    <w:p>
+      <w:pPr>
+        <w:jc w:val="both"/>
+        <w:rPr>
+          <w:b/>
+        </w:rPr>
+      </w:pPr>
+    </w:p>
+    <w:p>
+      <w:pPr>
+        <w:jc w:val="both"/>
+        <w:rPr>
+          <w:b/>
+        </w:rPr>
+      </w:pPr>
+      <w:r>
+        <w:rPr>
+          <w:b/>
+        </w:rPr>
+        <w:t>DFdata_wren</w:t>
+      </w:r>
+      <w:r>
+        <w:rPr>
+          <w:b/>
+        </w:rPr>
+        <w:t xml:space="preserve">: Señal que indica la validez de los datos en </w:t>
+      </w:r>
+      <w:r>
+        <w:rPr>
+          <w:b/>
+        </w:rPr>
+        <w:t>DFdata_</w:t>
+      </w:r>
+      <w:r>
+        <w:rPr>
+          <w:b/>
+        </w:rPr>
+        <w:t>out para ser enviados</w:t>
+      </w:r>
+    </w:p>
+    <w:p>
+      <w:pPr>
+        <w:jc w:val="both"/>
+        <w:rPr>
+          <w:b/>
+        </w:rPr>
+      </w:pPr>
+      <w:r>
+        <w:rPr>
+          <w:b/>
+        </w:rPr>
+        <w:t xml:space="preserve">DFdata_out: datos de salida codificados y concatenados de 16 bits </w:t>
+      </w:r>
+      <w:r>
+        <w:rPr>
+          <w:b/>
+        </w:rPr>
+        <w:t xml:space="preserve">con MSB </w:t>
+      </w:r>
+      <w:r>
+        <w:rPr>
+          <w:b/>
+        </w:rPr>
+        <w:t>DFdata_</w:t>
+      </w:r>
+      <w:r>
+        <w:rPr>
+          <w:b/>
+        </w:rPr>
+        <w:t>out [</w:t>
+      </w:r>
+      <w:r>
+        <w:rPr>
+          <w:b/>
+        </w:rPr>
+        <w:t xml:space="preserve">15] y </w:t>
+      </w:r>
+      <w:r>
+        <w:rPr>
+          <w:b/>
+        </w:rPr>
+        <w:t>LSB [</w:t>
+      </w:r>
+      <w:r>
+        <w:rPr>
+          <w:b/>
+        </w:rPr>
+        <w:t>0</w:t>
+      </w:r>
+      <w:proofErr w:type="gramStart"/>
+      <w:r>
+        <w:rPr>
+          <w:b/>
+        </w:rPr>
+        <w:t xml:space="preserve">] </w:t>
+      </w:r>
+      <w:r>
+        <w:rPr>
+          <w:b/>
+        </w:rPr>
+        <w:t>.</w:t>
+      </w:r>
+      <w:proofErr w:type="gramEnd"/>
+      <w:r>
+        <w:rPr>
+          <w:b/>
+        </w:rPr>
+        <w:t xml:space="preserve"> </w:t>
+      </w:r>
+    </w:p>
+    <w:p>
+      <w:pPr>
+        <w:jc w:val="both"/>
+        <w:rPr>
+          <w:b/>
+        </w:rPr>
+      </w:pPr>
+      <w:bookmarkStart w:id="0" w:name="_GoBack"/>
+      <w:bookmarkEnd w:id="0"/>
     </w:p>
     <w:sectPr>
       <w:pgSz w:w="11906" w:h="16838"/>
@@ -487,7 +863,7 @@
       </w:pPr>
     </w:pPrDefault>
   </w:docDefaults>
-  <w:latentStyles w:defLockedState="0" w:defUIPriority="99" w:defSemiHidden="0" w:defUnhideWhenUsed="0" w:defQFormat="0" w:count="375">
+  <w:latentStyles w:defLockedState="0" w:defUIPriority="99" w:defSemiHidden="0" w:defUnhideWhenUsed="0" w:defQFormat="0" w:count="376">
     <w:lsdException w:name="Normal" w:uiPriority="0" w:qFormat="1"/>
     <w:lsdException w:name="heading 1" w:uiPriority="9" w:qFormat="1"/>
     <w:lsdException w:name="heading 2" w:semiHidden="1" w:uiPriority="9" w:unhideWhenUsed="1" w:qFormat="1"/>
@@ -593,7 +969,6 @@
     <w:lsdException w:name="HTML Sample" w:semiHidden="1" w:unhideWhenUsed="1"/>
     <w:lsdException w:name="HTML Typewriter" w:semiHidden="1" w:unhideWhenUsed="1"/>
     <w:lsdException w:name="HTML Variable" w:semiHidden="1" w:unhideWhenUsed="1"/>
-    <w:lsdException w:name="Normal Table" w:semiHidden="1" w:unhideWhenUsed="1"/>
     <w:lsdException w:name="annotation subject" w:semiHidden="1" w:unhideWhenUsed="1"/>
     <w:lsdException w:name="No List" w:semiHidden="1" w:unhideWhenUsed="1"/>
     <w:lsdException w:name="Outline List 1" w:semiHidden="1" w:unhideWhenUsed="1"/>
@@ -640,10 +1015,8 @@
     <w:lsdException w:name="Table Subtle 2" w:semiHidden="1" w:unhideWhenUsed="1"/>
     <w:lsdException w:name="Table Web 1" w:semiHidden="1" w:unhideWhenUsed="1"/>
     <w:lsdException w:name="Table Web 2" w:semiHidden="1" w:unhideWhenUsed="1"/>
-    <w:lsdException w:name="Table Web 3" w:semiHidden="1" w:unhideWhenUsed="1"/>
     <w:lsdException w:name="Balloon Text" w:semiHidden="1" w:unhideWhenUsed="1"/>
     <w:lsdException w:name="Table Grid" w:uiPriority="39"/>
-    <w:lsdException w:name="Table Theme" w:semiHidden="1" w:unhideWhenUsed="1"/>
     <w:lsdException w:name="Placeholder Text" w:semiHidden="1"/>
     <w:lsdException w:name="No Spacing" w:uiPriority="1" w:qFormat="1"/>
     <w:lsdException w:name="Light Shading" w:uiPriority="60"/>
@@ -863,6 +1236,7 @@
     <w:lsdException w:name="Smart Hyperlink" w:semiHidden="1" w:unhideWhenUsed="1"/>
     <w:lsdException w:name="Hashtag" w:semiHidden="1" w:unhideWhenUsed="1"/>
     <w:lsdException w:name="Unresolved Mention" w:semiHidden="1" w:unhideWhenUsed="1"/>
+    <w:lsdException w:name="Smart Link" w:semiHidden="1" w:unhideWhenUsed="1"/>
   </w:latentStyles>
   <w:style w:type="paragraph" w:default="1" w:styleId="Normal">
     <w:name w:val="Normal"/>

</xml_diff>